<commit_message>
updated window name and readme
</commit_message>
<xml_diff>
--- a/readme.docx
+++ b/readme.docx
@@ -16,7 +16,7 @@
           <w:noProof/>
         </w:rPr>
         <w:drawing>
-          <wp:anchor distT="0" distB="0" distL="114300" distR="114300" simplePos="0" relativeHeight="251658240" behindDoc="0" locked="0" layoutInCell="1" allowOverlap="1" wp14:anchorId="2B41C57B" wp14:editId="1541D076">
+          <wp:anchor distT="0" distB="0" distL="114300" distR="114300" simplePos="0" relativeHeight="251658240" behindDoc="0" locked="0" layoutInCell="1" allowOverlap="1" wp14:anchorId="086BC2FC" wp14:editId="2923EFAD">
             <wp:simplePos x="0" y="0"/>
             <wp:positionH relativeFrom="column">
               <wp:posOffset>0</wp:posOffset>
@@ -41,10 +41,10 @@
                     </pic:cNvPicPr>
                   </pic:nvPicPr>
                   <pic:blipFill>
-                    <a:blip r:embed="rId6">
+                    <a:blip r:embed="rId9" cstate="print">
                       <a:extLst>
                         <a:ext uri="{28A0092B-C50C-407E-A947-70E740481C1C}">
-                          <a14:useLocalDpi xmlns:a14="http://schemas.microsoft.com/office/drawing/2010/main" val="0"/>
+                          <a14:useLocalDpi xmlns:a14="http://schemas.microsoft.com/office/drawing/2010/main"/>
                         </a:ext>
                       </a:extLst>
                     </a:blip>
@@ -123,14 +123,14 @@
           <w:numId w:val="1"/>
         </w:numPr>
         <w:rPr>
-          <w:sz w:val="32"/>
-          <w:szCs w:val="32"/>
-        </w:rPr>
-      </w:pPr>
-      <w:r>
-        <w:rPr>
-          <w:sz w:val="32"/>
-          <w:szCs w:val="32"/>
+          <w:sz w:val="40"/>
+          <w:szCs w:val="40"/>
+        </w:rPr>
+      </w:pPr>
+      <w:r>
+        <w:rPr>
+          <w:sz w:val="40"/>
+          <w:szCs w:val="40"/>
         </w:rPr>
         <w:t>Startup</w:t>
       </w:r>
@@ -242,8 +242,1221 @@
           <w:szCs w:val="32"/>
         </w:rPr>
       </w:pPr>
+    </w:p>
+    <w:p>
+      <w:pPr>
+        <w:pStyle w:val="ListParagraph"/>
+        <w:numPr>
+          <w:ilvl w:val="0"/>
+          <w:numId w:val="1"/>
+        </w:numPr>
+        <w:rPr>
+          <w:sz w:val="40"/>
+          <w:szCs w:val="40"/>
+        </w:rPr>
+      </w:pPr>
+      <w:r>
+        <w:rPr>
+          <w:sz w:val="40"/>
+          <w:szCs w:val="40"/>
+        </w:rPr>
+        <w:t>Image Loading</w:t>
+      </w:r>
+    </w:p>
+    <w:p>
+      <w:pPr>
+        <w:rPr>
+          <w:sz w:val="32"/>
+          <w:szCs w:val="32"/>
+        </w:rPr>
+      </w:pPr>
+    </w:p>
+    <w:p>
+      <w:pPr>
+        <w:pStyle w:val="ListParagraph"/>
+        <w:numPr>
+          <w:ilvl w:val="1"/>
+          <w:numId w:val="1"/>
+        </w:numPr>
+        <w:rPr>
+          <w:sz w:val="32"/>
+          <w:szCs w:val="32"/>
+        </w:rPr>
+      </w:pPr>
+      <w:r>
+        <w:rPr>
+          <w:sz w:val="32"/>
+          <w:szCs w:val="32"/>
+        </w:rPr>
+        <w:t>With the Science Wand window open,</w:t>
+      </w:r>
+    </w:p>
+    <w:p>
+      <w:pPr>
+        <w:pStyle w:val="ListParagraph"/>
+        <w:numPr>
+          <w:ilvl w:val="1"/>
+          <w:numId w:val="1"/>
+        </w:numPr>
+        <w:rPr>
+          <w:sz w:val="32"/>
+          <w:szCs w:val="32"/>
+        </w:rPr>
+      </w:pPr>
+      <w:r>
+        <w:rPr>
+          <w:sz w:val="32"/>
+          <w:szCs w:val="32"/>
+        </w:rPr>
+        <w:t>Open the directory containing the images you would like to analyze</w:t>
+      </w:r>
+    </w:p>
+    <w:p>
+      <w:pPr>
+        <w:pStyle w:val="ListParagraph"/>
+        <w:numPr>
+          <w:ilvl w:val="1"/>
+          <w:numId w:val="1"/>
+        </w:numPr>
+        <w:rPr>
+          <w:sz w:val="32"/>
+          <w:szCs w:val="32"/>
+        </w:rPr>
+      </w:pPr>
+      <w:r>
+        <w:rPr>
+          <w:sz w:val="32"/>
+          <w:szCs w:val="32"/>
+        </w:rPr>
+        <w:t>Drag and drop the image you want to analyze into the Science Wand window</w:t>
+      </w:r>
+    </w:p>
+    <w:p>
+      <w:pPr>
+        <w:rPr>
+          <w:sz w:val="32"/>
+          <w:szCs w:val="32"/>
+        </w:rPr>
+      </w:pPr>
+    </w:p>
+    <w:p>
+      <w:pPr>
+        <w:pStyle w:val="ListParagraph"/>
+        <w:numPr>
+          <w:ilvl w:val="1"/>
+          <w:numId w:val="1"/>
+        </w:numPr>
+        <w:rPr>
+          <w:color w:val="C0504D" w:themeColor="accent2"/>
+          <w:sz w:val="32"/>
+          <w:szCs w:val="32"/>
+        </w:rPr>
+      </w:pPr>
+      <w:r>
+        <w:rPr>
+          <w:b/>
+          <w:color w:val="C0504D" w:themeColor="accent2"/>
+          <w:sz w:val="32"/>
+          <w:szCs w:val="32"/>
+        </w:rPr>
+        <w:t>KNOWN ISSUE</w:t>
+      </w:r>
+      <w:r>
+        <w:rPr>
+          <w:color w:val="C0504D" w:themeColor="accent2"/>
+          <w:sz w:val="32"/>
+          <w:szCs w:val="32"/>
+        </w:rPr>
+        <w:t xml:space="preserve">: Some TIFF files may cause Science Wand to crash.  Until this is resolved, it is recommended to save images in the PNG format for analysis </w:t>
+      </w:r>
+    </w:p>
+    <w:p>
+      <w:pPr>
+        <w:pStyle w:val="ListParagraph"/>
+        <w:ind w:left="1440"/>
+        <w:rPr>
+          <w:sz w:val="32"/>
+          <w:szCs w:val="32"/>
+        </w:rPr>
+      </w:pPr>
+    </w:p>
+    <w:p>
+      <w:pPr>
+        <w:pStyle w:val="ListParagraph"/>
+        <w:numPr>
+          <w:ilvl w:val="0"/>
+          <w:numId w:val="1"/>
+        </w:numPr>
+        <w:rPr>
+          <w:sz w:val="40"/>
+          <w:szCs w:val="40"/>
+        </w:rPr>
+      </w:pPr>
+      <w:r>
+        <w:rPr>
+          <w:sz w:val="40"/>
+          <w:szCs w:val="40"/>
+        </w:rPr>
+        <w:t>Analysis</w:t>
+      </w:r>
+    </w:p>
+    <w:p>
+      <w:pPr>
+        <w:rPr>
+          <w:sz w:val="32"/>
+          <w:szCs w:val="32"/>
+        </w:rPr>
+      </w:pPr>
+    </w:p>
+    <w:p>
+      <w:pPr>
+        <w:pStyle w:val="ListParagraph"/>
+        <w:numPr>
+          <w:ilvl w:val="1"/>
+          <w:numId w:val="1"/>
+        </w:numPr>
+        <w:rPr>
+          <w:sz w:val="32"/>
+          <w:szCs w:val="32"/>
+        </w:rPr>
+      </w:pPr>
+      <w:r>
+        <w:rPr>
+          <w:sz w:val="32"/>
+          <w:szCs w:val="32"/>
+        </w:rPr>
+        <w:t>Movement</w:t>
+      </w:r>
+    </w:p>
+    <w:p>
+      <w:pPr>
+        <w:rPr>
+          <w:sz w:val="32"/>
+          <w:szCs w:val="32"/>
+        </w:rPr>
+      </w:pPr>
+    </w:p>
+    <w:p>
+      <w:pPr>
+        <w:pStyle w:val="ListParagraph"/>
+        <w:numPr>
+          <w:ilvl w:val="2"/>
+          <w:numId w:val="1"/>
+        </w:numPr>
+        <w:rPr>
+          <w:sz w:val="32"/>
+          <w:szCs w:val="32"/>
+        </w:rPr>
+      </w:pPr>
+      <w:r>
+        <w:rPr>
+          <w:sz w:val="32"/>
+          <w:szCs w:val="32"/>
+        </w:rPr>
+        <w:lastRenderedPageBreak/>
+        <w:t xml:space="preserve">Once an image is loaded, </w:t>
+      </w:r>
+      <w:r>
+        <w:rPr>
+          <w:sz w:val="32"/>
+          <w:szCs w:val="32"/>
+          <w:highlight w:val="yellow"/>
+        </w:rPr>
+        <w:t>LEFT-CLICK</w:t>
+      </w:r>
+      <w:r>
+        <w:rPr>
+          <w:sz w:val="32"/>
+          <w:szCs w:val="32"/>
+        </w:rPr>
+        <w:t xml:space="preserve"> and drag to pan around on the image</w:t>
+      </w:r>
+    </w:p>
+    <w:p>
+      <w:pPr>
+        <w:pStyle w:val="ListParagraph"/>
+        <w:numPr>
+          <w:ilvl w:val="2"/>
+          <w:numId w:val="1"/>
+        </w:numPr>
+        <w:rPr>
+          <w:sz w:val="32"/>
+          <w:szCs w:val="32"/>
+        </w:rPr>
+      </w:pPr>
+      <w:r>
+        <w:rPr>
+          <w:sz w:val="32"/>
+          <w:szCs w:val="32"/>
+        </w:rPr>
+        <w:t xml:space="preserve">Scroll up with the </w:t>
+      </w:r>
+      <w:r>
+        <w:rPr>
+          <w:sz w:val="32"/>
+          <w:szCs w:val="32"/>
+          <w:highlight w:val="yellow"/>
+        </w:rPr>
+        <w:t>MOUSE WHEEL</w:t>
+      </w:r>
+      <w:r>
+        <w:rPr>
+          <w:sz w:val="32"/>
+          <w:szCs w:val="32"/>
+        </w:rPr>
+        <w:t xml:space="preserve"> to zoom into the image</w:t>
+      </w:r>
+    </w:p>
+    <w:p>
+      <w:pPr>
+        <w:pStyle w:val="ListParagraph"/>
+        <w:numPr>
+          <w:ilvl w:val="2"/>
+          <w:numId w:val="1"/>
+        </w:numPr>
+        <w:rPr>
+          <w:sz w:val="32"/>
+          <w:szCs w:val="32"/>
+        </w:rPr>
+      </w:pPr>
+      <w:r>
+        <w:rPr>
+          <w:sz w:val="32"/>
+          <w:szCs w:val="32"/>
+        </w:rPr>
+        <w:t xml:space="preserve">Scroll down with the </w:t>
+      </w:r>
+      <w:r>
+        <w:rPr>
+          <w:sz w:val="32"/>
+          <w:szCs w:val="32"/>
+          <w:highlight w:val="yellow"/>
+        </w:rPr>
+        <w:t>MOUSE WHEEL</w:t>
+      </w:r>
+      <w:r>
+        <w:rPr>
+          <w:sz w:val="32"/>
+          <w:szCs w:val="32"/>
+        </w:rPr>
+        <w:t xml:space="preserve"> to zoom out of the image</w:t>
+      </w:r>
+    </w:p>
+    <w:p>
+      <w:pPr>
+        <w:rPr>
+          <w:sz w:val="32"/>
+          <w:szCs w:val="32"/>
+        </w:rPr>
+      </w:pPr>
+    </w:p>
+    <w:p>
+      <w:pPr>
+        <w:pStyle w:val="ListParagraph"/>
+        <w:numPr>
+          <w:ilvl w:val="1"/>
+          <w:numId w:val="1"/>
+        </w:numPr>
+        <w:rPr>
+          <w:sz w:val="32"/>
+          <w:szCs w:val="32"/>
+        </w:rPr>
+      </w:pPr>
+      <w:r>
+        <w:rPr>
+          <w:sz w:val="32"/>
+          <w:szCs w:val="32"/>
+        </w:rPr>
+        <w:t>Marking</w:t>
+      </w:r>
+    </w:p>
+    <w:p>
+      <w:pPr>
+        <w:rPr>
+          <w:sz w:val="32"/>
+          <w:szCs w:val="32"/>
+        </w:rPr>
+      </w:pPr>
+    </w:p>
+    <w:p>
+      <w:pPr>
+        <w:pStyle w:val="ListParagraph"/>
+        <w:numPr>
+          <w:ilvl w:val="2"/>
+          <w:numId w:val="1"/>
+        </w:numPr>
+        <w:rPr>
+          <w:sz w:val="32"/>
+          <w:szCs w:val="32"/>
+        </w:rPr>
+      </w:pPr>
+      <w:r>
+        <w:rPr>
+          <w:sz w:val="32"/>
+          <w:szCs w:val="32"/>
+        </w:rPr>
+        <w:t xml:space="preserve">Once you have identified a pixel </w:t>
+      </w:r>
+      <w:r>
+        <w:rPr>
+          <w:sz w:val="32"/>
+          <w:szCs w:val="32"/>
+        </w:rPr>
+        <w:t xml:space="preserve">to mark, </w:t>
+      </w:r>
+      <w:r>
+        <w:rPr>
+          <w:sz w:val="32"/>
+          <w:szCs w:val="32"/>
+          <w:highlight w:val="yellow"/>
+        </w:rPr>
+        <w:t>RIGHT-CLICK</w:t>
+      </w:r>
+      <w:r>
+        <w:rPr>
+          <w:sz w:val="32"/>
+          <w:szCs w:val="32"/>
+        </w:rPr>
+        <w:t xml:space="preserve"> to </w:t>
+      </w:r>
+      <w:r>
+        <w:rPr>
+          <w:sz w:val="32"/>
+          <w:szCs w:val="32"/>
+        </w:rPr>
+        <w:t>mark the pixel</w:t>
+      </w:r>
+    </w:p>
+    <w:p>
+      <w:pPr>
+        <w:pStyle w:val="ListParagraph"/>
+        <w:numPr>
+          <w:ilvl w:val="2"/>
+          <w:numId w:val="1"/>
+        </w:numPr>
+        <w:rPr>
+          <w:sz w:val="32"/>
+          <w:szCs w:val="32"/>
+        </w:rPr>
+      </w:pPr>
+      <w:r>
+        <w:rPr>
+          <w:sz w:val="32"/>
+          <w:szCs w:val="32"/>
+        </w:rPr>
+        <w:t>You will see a portion of the image colored in bright green, indicating the portion of the image matching the pixel:</w:t>
+      </w:r>
+    </w:p>
+    <w:p>
+      <w:pPr>
+        <w:pStyle w:val="ListParagraph"/>
+        <w:ind w:left="630"/>
+        <w:rPr>
+          <w:sz w:val="32"/>
+          <w:szCs w:val="32"/>
+        </w:rPr>
+      </w:pPr>
+    </w:p>
+    <w:p>
+      <w:pPr>
+        <w:pStyle w:val="ListParagraph"/>
+        <w:ind w:left="0"/>
+        <w:jc w:val="center"/>
+        <w:rPr>
+          <w:sz w:val="32"/>
+          <w:szCs w:val="32"/>
+        </w:rPr>
+      </w:pPr>
+      <w:r>
+        <w:rPr>
+          <w:noProof/>
+          <w:sz w:val="32"/>
+          <w:szCs w:val="32"/>
+        </w:rPr>
+        <w:drawing>
+          <wp:inline distT="0" distB="0" distL="0" distR="0" wp14:anchorId="62AE872D" wp14:editId="5C84C68D">
+            <wp:extent cx="5689600" cy="3524250"/>
+            <wp:effectExtent l="0" t="0" r="0" b="6350"/>
+            <wp:docPr id="2" name="Picture 2"/>
+            <wp:cNvGraphicFramePr>
+              <a:graphicFrameLocks xmlns:a="http://schemas.openxmlformats.org/drawingml/2006/main" noChangeAspect="1"/>
+            </wp:cNvGraphicFramePr>
+            <a:graphic xmlns:a="http://schemas.openxmlformats.org/drawingml/2006/main">
+              <a:graphicData uri="http://schemas.openxmlformats.org/drawingml/2006/picture">
+                <pic:pic xmlns:pic="http://schemas.openxmlformats.org/drawingml/2006/picture">
+                  <pic:nvPicPr>
+                    <pic:cNvPr id="0" name="Screen Shot 2015-04-25 at 12.46.39 AM.png"/>
+                    <pic:cNvPicPr/>
+                  </pic:nvPicPr>
+                  <pic:blipFill rotWithShape="1">
+                    <a:blip r:embed="rId10" cstate="print">
+                      <a:extLst>
+                        <a:ext uri="{28A0092B-C50C-407E-A947-70E740481C1C}">
+                          <a14:useLocalDpi xmlns:a14="http://schemas.microsoft.com/office/drawing/2010/main"/>
+                        </a:ext>
+                      </a:extLst>
+                    </a:blip>
+                    <a:srcRect b="-362"/>
+                    <a:stretch/>
+                  </pic:blipFill>
+                  <pic:spPr bwMode="auto">
+                    <a:xfrm>
+                      <a:off x="0" y="0"/>
+                      <a:ext cx="5689600" cy="3524250"/>
+                    </a:xfrm>
+                    <a:prstGeom prst="rect">
+                      <a:avLst/>
+                    </a:prstGeom>
+                    <a:ln>
+                      <a:noFill/>
+                    </a:ln>
+                    <a:extLst>
+                      <a:ext uri="{53640926-AAD7-44d8-BBD7-CCE9431645EC}">
+                        <a14:shadowObscured xmlns:a14="http://schemas.microsoft.com/office/drawing/2010/main"/>
+                      </a:ext>
+                      <a:ext uri="{FAA26D3D-D897-4be2-8F04-BA451C77F1D7}">
+                        <ma14:placeholderFlag xmlns:ma14="http://schemas.microsoft.com/office/mac/drawingml/2011/main"/>
+                      </a:ext>
+                    </a:extLst>
+                  </pic:spPr>
+                </pic:pic>
+              </a:graphicData>
+            </a:graphic>
+          </wp:inline>
+        </w:drawing>
+      </w:r>
+    </w:p>
+    <w:p>
+      <w:pPr>
+        <w:pStyle w:val="ListParagraph"/>
+        <w:ind w:left="630"/>
+        <w:rPr>
+          <w:sz w:val="32"/>
+          <w:szCs w:val="32"/>
+        </w:rPr>
+      </w:pPr>
+    </w:p>
+    <w:p>
+      <w:pPr>
+        <w:pStyle w:val="ListParagraph"/>
+        <w:numPr>
+          <w:ilvl w:val="1"/>
+          <w:numId w:val="1"/>
+        </w:numPr>
+        <w:rPr>
+          <w:sz w:val="32"/>
+          <w:szCs w:val="32"/>
+        </w:rPr>
+      </w:pPr>
+      <w:r>
+        <w:rPr>
+          <w:sz w:val="32"/>
+          <w:szCs w:val="32"/>
+        </w:rPr>
+        <w:t>Adjusting</w:t>
+      </w:r>
+    </w:p>
+    <w:p>
+      <w:pPr>
+        <w:rPr>
+          <w:sz w:val="32"/>
+          <w:szCs w:val="32"/>
+        </w:rPr>
+      </w:pPr>
+    </w:p>
+    <w:p>
+      <w:pPr>
+        <w:pStyle w:val="ListParagraph"/>
+        <w:numPr>
+          <w:ilvl w:val="2"/>
+          <w:numId w:val="1"/>
+        </w:numPr>
+        <w:rPr>
+          <w:sz w:val="32"/>
+          <w:szCs w:val="32"/>
+        </w:rPr>
+      </w:pPr>
+      <w:r>
+        <w:rPr>
+          <w:sz w:val="32"/>
+          <w:szCs w:val="32"/>
+        </w:rPr>
+        <w:t>Note the new set of buttons created on the top-right side of the window:</w:t>
+      </w:r>
+    </w:p>
+    <w:p>
+      <w:pPr>
+        <w:rPr>
+          <w:sz w:val="32"/>
+          <w:szCs w:val="32"/>
+        </w:rPr>
+      </w:pPr>
+    </w:p>
+    <w:p>
+      <w:pPr>
+        <w:jc w:val="center"/>
+        <w:rPr>
+          <w:sz w:val="32"/>
+          <w:szCs w:val="32"/>
+        </w:rPr>
+      </w:pPr>
+      <w:r>
+        <w:rPr>
+          <w:noProof/>
+          <w:sz w:val="32"/>
+          <w:szCs w:val="32"/>
+        </w:rPr>
+        <w:drawing>
+          <wp:inline distT="0" distB="0" distL="0" distR="0" wp14:anchorId="6CC1FD11" wp14:editId="691659F4">
+            <wp:extent cx="5092700" cy="1447800"/>
+            <wp:effectExtent l="0" t="0" r="12700" b="0"/>
+            <wp:docPr id="3" name="Picture 3" descr="Macintosh HD:Users:yxing:Desktop:Screen Shot 2015-04-25 at 12.54.32 AM.png"/>
+            <wp:cNvGraphicFramePr>
+              <a:graphicFrameLocks xmlns:a="http://schemas.openxmlformats.org/drawingml/2006/main" noChangeAspect="1"/>
+            </wp:cNvGraphicFramePr>
+            <a:graphic xmlns:a="http://schemas.openxmlformats.org/drawingml/2006/main">
+              <a:graphicData uri="http://schemas.openxmlformats.org/drawingml/2006/picture">
+                <pic:pic xmlns:pic="http://schemas.openxmlformats.org/drawingml/2006/picture">
+                  <pic:nvPicPr>
+                    <pic:cNvPr id="0" name="Picture 2" descr="Macintosh HD:Users:yxing:Desktop:Screen Shot 2015-04-25 at 12.54.32 AM.png"/>
+                    <pic:cNvPicPr>
+                      <a:picLocks noChangeAspect="1" noChangeArrowheads="1"/>
+                    </pic:cNvPicPr>
+                  </pic:nvPicPr>
+                  <pic:blipFill>
+                    <a:blip r:embed="rId11">
+                      <a:extLst>
+                        <a:ext uri="{28A0092B-C50C-407E-A947-70E740481C1C}">
+                          <a14:useLocalDpi xmlns:a14="http://schemas.microsoft.com/office/drawing/2010/main"/>
+                        </a:ext>
+                      </a:extLst>
+                    </a:blip>
+                    <a:srcRect/>
+                    <a:stretch>
+                      <a:fillRect/>
+                    </a:stretch>
+                  </pic:blipFill>
+                  <pic:spPr bwMode="auto">
+                    <a:xfrm>
+                      <a:off x="0" y="0"/>
+                      <a:ext cx="5092700" cy="1447800"/>
+                    </a:xfrm>
+                    <a:prstGeom prst="rect">
+                      <a:avLst/>
+                    </a:prstGeom>
+                    <a:noFill/>
+                    <a:ln>
+                      <a:noFill/>
+                    </a:ln>
+                  </pic:spPr>
+                </pic:pic>
+              </a:graphicData>
+            </a:graphic>
+          </wp:inline>
+        </w:drawing>
+      </w:r>
+    </w:p>
+    <w:p>
+      <w:pPr>
+        <w:rPr>
+          <w:sz w:val="32"/>
+          <w:szCs w:val="32"/>
+        </w:rPr>
+      </w:pPr>
+    </w:p>
+    <w:p>
+      <w:pPr>
+        <w:pStyle w:val="ListParagraph"/>
+        <w:numPr>
+          <w:ilvl w:val="2"/>
+          <w:numId w:val="1"/>
+        </w:numPr>
+        <w:rPr>
+          <w:sz w:val="32"/>
+          <w:szCs w:val="32"/>
+        </w:rPr>
+      </w:pPr>
+      <w:r>
+        <w:rPr>
+          <w:sz w:val="32"/>
+          <w:szCs w:val="32"/>
+        </w:rPr>
+        <w:t xml:space="preserve">Use the </w:t>
+      </w:r>
+      <w:r>
+        <w:rPr>
+          <w:sz w:val="32"/>
+          <w:szCs w:val="32"/>
+          <w:highlight w:val="yellow"/>
+        </w:rPr>
+        <w:t>SLIDER</w:t>
+      </w:r>
+      <w:r>
+        <w:rPr>
+          <w:sz w:val="32"/>
+          <w:szCs w:val="32"/>
+        </w:rPr>
+        <w:t xml:space="preserve"> to increase or decrease the sensitivity of the constraint.  Higher numbers will match a broader range of colors</w:t>
+      </w:r>
+    </w:p>
+    <w:p>
+      <w:pPr>
+        <w:pStyle w:val="ListParagraph"/>
+        <w:numPr>
+          <w:ilvl w:val="2"/>
+          <w:numId w:val="1"/>
+        </w:numPr>
+        <w:rPr>
+          <w:sz w:val="32"/>
+          <w:szCs w:val="32"/>
+        </w:rPr>
+      </w:pPr>
+      <w:r>
+        <w:rPr>
+          <w:sz w:val="32"/>
+          <w:szCs w:val="32"/>
+        </w:rPr>
+        <w:t xml:space="preserve">For fine-tuning, you can </w:t>
+      </w:r>
+      <w:r>
+        <w:rPr>
+          <w:sz w:val="32"/>
+          <w:szCs w:val="32"/>
+        </w:rPr>
+        <w:t>enter</w:t>
+      </w:r>
+      <w:r>
+        <w:rPr>
+          <w:sz w:val="32"/>
+          <w:szCs w:val="32"/>
+        </w:rPr>
+        <w:t xml:space="preserve"> a number into the </w:t>
+      </w:r>
+      <w:r>
+        <w:rPr>
+          <w:sz w:val="32"/>
+          <w:szCs w:val="32"/>
+          <w:highlight w:val="yellow"/>
+        </w:rPr>
+        <w:t>TEXT BOX</w:t>
+      </w:r>
+    </w:p>
+    <w:p>
+      <w:pPr>
+        <w:pStyle w:val="ListParagraph"/>
+        <w:numPr>
+          <w:ilvl w:val="2"/>
+          <w:numId w:val="1"/>
+        </w:numPr>
+        <w:rPr>
+          <w:sz w:val="32"/>
+          <w:szCs w:val="32"/>
+        </w:rPr>
+      </w:pPr>
+      <w:r>
+        <w:rPr>
+          <w:sz w:val="32"/>
+          <w:szCs w:val="32"/>
+        </w:rPr>
+        <w:t xml:space="preserve">If you are unhappy with the pixel selected, you can press the </w:t>
+      </w:r>
+      <w:r>
+        <w:rPr>
+          <w:sz w:val="32"/>
+          <w:szCs w:val="32"/>
+          <w:highlight w:val="yellow"/>
+        </w:rPr>
+        <w:t>X button</w:t>
+      </w:r>
+      <w:r>
+        <w:rPr>
+          <w:sz w:val="32"/>
+          <w:szCs w:val="32"/>
+        </w:rPr>
+        <w:t xml:space="preserve"> to remove the constraint</w:t>
+      </w:r>
+    </w:p>
+    <w:p>
+      <w:pPr>
+        <w:pStyle w:val="ListParagraph"/>
+        <w:numPr>
+          <w:ilvl w:val="2"/>
+          <w:numId w:val="1"/>
+        </w:numPr>
+        <w:rPr>
+          <w:sz w:val="32"/>
+          <w:szCs w:val="32"/>
+        </w:rPr>
+      </w:pPr>
+      <w:r>
+        <w:rPr>
+          <w:sz w:val="32"/>
+          <w:szCs w:val="32"/>
+        </w:rPr>
+        <w:t xml:space="preserve">To temporarily disable the constraint, press the </w:t>
+      </w:r>
+      <w:r>
+        <w:rPr>
+          <w:sz w:val="32"/>
+          <w:szCs w:val="32"/>
+          <w:highlight w:val="yellow"/>
+        </w:rPr>
+        <w:t>H button</w:t>
+      </w:r>
+      <w:r>
+        <w:rPr>
+          <w:sz w:val="32"/>
+          <w:szCs w:val="32"/>
+        </w:rPr>
+        <w:t xml:space="preserve">.  Note that the button becomes an </w:t>
+      </w:r>
+      <w:r>
+        <w:rPr>
+          <w:sz w:val="32"/>
+          <w:szCs w:val="32"/>
+          <w:highlight w:val="yellow"/>
+        </w:rPr>
+        <w:t>S button</w:t>
+      </w:r>
+      <w:r>
+        <w:rPr>
+          <w:sz w:val="32"/>
+          <w:szCs w:val="32"/>
+        </w:rPr>
+        <w:t>.  Press it again to re-enable the constraint</w:t>
+      </w:r>
+    </w:p>
+    <w:p>
+      <w:pPr>
+        <w:rPr>
+          <w:sz w:val="32"/>
+          <w:szCs w:val="32"/>
+        </w:rPr>
+      </w:pPr>
+    </w:p>
+    <w:p>
+      <w:pPr>
+        <w:pStyle w:val="ListParagraph"/>
+        <w:numPr>
+          <w:ilvl w:val="1"/>
+          <w:numId w:val="1"/>
+        </w:numPr>
+        <w:rPr>
+          <w:sz w:val="32"/>
+          <w:szCs w:val="32"/>
+        </w:rPr>
+      </w:pPr>
+      <w:r>
+        <w:rPr>
+          <w:sz w:val="32"/>
+          <w:szCs w:val="32"/>
+        </w:rPr>
+        <w:t>Repeating</w:t>
+      </w:r>
+    </w:p>
+    <w:p>
+      <w:pPr>
+        <w:rPr>
+          <w:sz w:val="32"/>
+          <w:szCs w:val="32"/>
+        </w:rPr>
+      </w:pPr>
+    </w:p>
+    <w:p>
+      <w:pPr>
+        <w:pStyle w:val="ListParagraph"/>
+        <w:numPr>
+          <w:ilvl w:val="2"/>
+          <w:numId w:val="1"/>
+        </w:numPr>
+        <w:rPr>
+          <w:sz w:val="32"/>
+          <w:szCs w:val="32"/>
+        </w:rPr>
+      </w:pPr>
+      <w:r>
+        <w:rPr>
+          <w:sz w:val="32"/>
+          <w:szCs w:val="32"/>
+        </w:rPr>
+        <w:t xml:space="preserve">Once you are happy with the constraint you have created, you can </w:t>
+      </w:r>
+      <w:r>
+        <w:rPr>
+          <w:sz w:val="32"/>
+          <w:szCs w:val="32"/>
+          <w:highlight w:val="yellow"/>
+        </w:rPr>
+        <w:t>RIGHT-CLICK</w:t>
+      </w:r>
+      <w:r>
+        <w:rPr>
+          <w:sz w:val="32"/>
+          <w:szCs w:val="32"/>
+        </w:rPr>
+        <w:t xml:space="preserve"> on another pixel in the image to create a new set of constraints</w:t>
+      </w:r>
+    </w:p>
+    <w:p>
+      <w:pPr>
+        <w:pStyle w:val="ListParagraph"/>
+        <w:numPr>
+          <w:ilvl w:val="2"/>
+          <w:numId w:val="1"/>
+        </w:numPr>
+        <w:rPr>
+          <w:sz w:val="32"/>
+          <w:szCs w:val="32"/>
+        </w:rPr>
+      </w:pPr>
+      <w:r>
+        <w:rPr>
+          <w:sz w:val="32"/>
+          <w:szCs w:val="32"/>
+        </w:rPr>
+        <w:t>You can repeat the previous steps as often as necessary:</w:t>
+      </w:r>
+    </w:p>
+    <w:p>
+      <w:pPr>
+        <w:rPr>
+          <w:sz w:val="32"/>
+          <w:szCs w:val="32"/>
+        </w:rPr>
+      </w:pPr>
+    </w:p>
+    <w:p>
+      <w:pPr>
+        <w:jc w:val="center"/>
+        <w:rPr>
+          <w:sz w:val="32"/>
+          <w:szCs w:val="32"/>
+        </w:rPr>
+      </w:pPr>
+      <w:r>
+        <w:rPr>
+          <w:noProof/>
+          <w:sz w:val="32"/>
+          <w:szCs w:val="32"/>
+        </w:rPr>
+        <w:drawing>
+          <wp:inline distT="0" distB="0" distL="0" distR="0" wp14:anchorId="1985CB52" wp14:editId="3CD5CEEC">
+            <wp:extent cx="5092700" cy="2641600"/>
+            <wp:effectExtent l="0" t="0" r="12700" b="0"/>
+            <wp:docPr id="4" name="Picture 4" descr="Macintosh HD:Users:yxing:Desktop:Screen Shot 2015-04-25 at 1.02.51 AM.png"/>
+            <wp:cNvGraphicFramePr>
+              <a:graphicFrameLocks xmlns:a="http://schemas.openxmlformats.org/drawingml/2006/main" noChangeAspect="1"/>
+            </wp:cNvGraphicFramePr>
+            <a:graphic xmlns:a="http://schemas.openxmlformats.org/drawingml/2006/main">
+              <a:graphicData uri="http://schemas.openxmlformats.org/drawingml/2006/picture">
+                <pic:pic xmlns:pic="http://schemas.openxmlformats.org/drawingml/2006/picture">
+                  <pic:nvPicPr>
+                    <pic:cNvPr id="0" name="Picture 3" descr="Macintosh HD:Users:yxing:Desktop:Screen Shot 2015-04-25 at 1.02.51 AM.png"/>
+                    <pic:cNvPicPr>
+                      <a:picLocks noChangeAspect="1" noChangeArrowheads="1"/>
+                    </pic:cNvPicPr>
+                  </pic:nvPicPr>
+                  <pic:blipFill>
+                    <a:blip r:embed="rId12">
+                      <a:extLst>
+                        <a:ext uri="{28A0092B-C50C-407E-A947-70E740481C1C}">
+                          <a14:useLocalDpi xmlns:a14="http://schemas.microsoft.com/office/drawing/2010/main" val="0"/>
+                        </a:ext>
+                      </a:extLst>
+                    </a:blip>
+                    <a:srcRect/>
+                    <a:stretch>
+                      <a:fillRect/>
+                    </a:stretch>
+                  </pic:blipFill>
+                  <pic:spPr bwMode="auto">
+                    <a:xfrm>
+                      <a:off x="0" y="0"/>
+                      <a:ext cx="5092700" cy="2641600"/>
+                    </a:xfrm>
+                    <a:prstGeom prst="rect">
+                      <a:avLst/>
+                    </a:prstGeom>
+                    <a:noFill/>
+                    <a:ln>
+                      <a:noFill/>
+                    </a:ln>
+                  </pic:spPr>
+                </pic:pic>
+              </a:graphicData>
+            </a:graphic>
+          </wp:inline>
+        </w:drawing>
+      </w:r>
+    </w:p>
+    <w:p>
+      <w:pPr>
+        <w:rPr>
+          <w:sz w:val="32"/>
+          <w:szCs w:val="32"/>
+        </w:rPr>
+      </w:pPr>
+    </w:p>
+    <w:p>
+      <w:pPr>
+        <w:pStyle w:val="ListParagraph"/>
+        <w:numPr>
+          <w:ilvl w:val="2"/>
+          <w:numId w:val="1"/>
+        </w:numPr>
+        <w:rPr>
+          <w:sz w:val="32"/>
+          <w:szCs w:val="32"/>
+        </w:rPr>
+      </w:pPr>
+      <w:r>
+        <w:rPr>
+          <w:sz w:val="32"/>
+          <w:szCs w:val="32"/>
+        </w:rPr>
+        <w:t>The green mask in the image represents the union of the pixels that match all of the constraints you have created</w:t>
+      </w:r>
+    </w:p>
+    <w:p>
+      <w:pPr>
+        <w:pStyle w:val="ListParagraph"/>
+        <w:numPr>
+          <w:ilvl w:val="2"/>
+          <w:numId w:val="1"/>
+        </w:numPr>
+        <w:rPr>
+          <w:b/>
+          <w:sz w:val="32"/>
+          <w:szCs w:val="32"/>
+        </w:rPr>
+      </w:pPr>
+      <w:r>
+        <w:rPr>
+          <w:b/>
+          <w:sz w:val="32"/>
+          <w:szCs w:val="32"/>
+        </w:rPr>
+        <w:t xml:space="preserve">To view the original, unmasked image, press the </w:t>
+      </w:r>
+      <w:r>
+        <w:rPr>
+          <w:b/>
+          <w:sz w:val="32"/>
+          <w:szCs w:val="32"/>
+          <w:highlight w:val="yellow"/>
+        </w:rPr>
+        <w:t>SPACE BAR</w:t>
+      </w:r>
+      <w:r>
+        <w:rPr>
+          <w:b/>
+          <w:sz w:val="32"/>
+          <w:szCs w:val="32"/>
+        </w:rPr>
+        <w:t xml:space="preserve">.  Press the </w:t>
+      </w:r>
+      <w:r>
+        <w:rPr>
+          <w:b/>
+          <w:sz w:val="32"/>
+          <w:szCs w:val="32"/>
+          <w:highlight w:val="yellow"/>
+        </w:rPr>
+        <w:t>SPACE BAR</w:t>
+      </w:r>
+      <w:r>
+        <w:rPr>
+          <w:b/>
+          <w:sz w:val="32"/>
+          <w:szCs w:val="32"/>
+        </w:rPr>
+        <w:t xml:space="preserve"> again to toggle off this effect</w:t>
+      </w:r>
+    </w:p>
+    <w:p>
+      <w:pPr>
+        <w:rPr>
+          <w:sz w:val="32"/>
+          <w:szCs w:val="32"/>
+        </w:rPr>
+      </w:pPr>
+    </w:p>
+    <w:p>
+      <w:pPr>
+        <w:pStyle w:val="ListParagraph"/>
+        <w:numPr>
+          <w:ilvl w:val="0"/>
+          <w:numId w:val="1"/>
+        </w:numPr>
+        <w:rPr>
+          <w:sz w:val="40"/>
+          <w:szCs w:val="40"/>
+        </w:rPr>
+      </w:pPr>
+      <w:r>
+        <w:rPr>
+          <w:sz w:val="40"/>
+          <w:szCs w:val="40"/>
+        </w:rPr>
+        <w:t>Export</w:t>
+      </w:r>
+    </w:p>
+    <w:p>
+      <w:pPr>
+        <w:rPr>
+          <w:sz w:val="32"/>
+          <w:szCs w:val="32"/>
+        </w:rPr>
+      </w:pPr>
+    </w:p>
+    <w:p>
+      <w:pPr>
+        <w:pStyle w:val="ListParagraph"/>
+        <w:numPr>
+          <w:ilvl w:val="1"/>
+          <w:numId w:val="1"/>
+        </w:numPr>
+        <w:rPr>
+          <w:sz w:val="32"/>
+          <w:szCs w:val="32"/>
+        </w:rPr>
+      </w:pPr>
+      <w:r>
+        <w:rPr>
+          <w:sz w:val="32"/>
+          <w:szCs w:val="32"/>
+        </w:rPr>
+        <w:t xml:space="preserve">Every time you add or remove a constraint (e.g. right-click the image), the image statistics are copied to the </w:t>
+      </w:r>
+      <w:r>
+        <w:rPr>
+          <w:sz w:val="32"/>
+          <w:szCs w:val="32"/>
+          <w:highlight w:val="yellow"/>
+        </w:rPr>
+        <w:t>CLIPBO</w:t>
+      </w:r>
       <w:bookmarkStart w:id="0" w:name="_GoBack"/>
       <w:bookmarkEnd w:id="0"/>
+      <w:r>
+        <w:rPr>
+          <w:sz w:val="32"/>
+          <w:szCs w:val="32"/>
+          <w:highlight w:val="yellow"/>
+        </w:rPr>
+        <w:t>ARD</w:t>
+      </w:r>
+    </w:p>
+    <w:p>
+      <w:pPr>
+        <w:pStyle w:val="ListParagraph"/>
+        <w:numPr>
+          <w:ilvl w:val="1"/>
+          <w:numId w:val="1"/>
+        </w:numPr>
+        <w:rPr>
+          <w:sz w:val="32"/>
+          <w:szCs w:val="32"/>
+        </w:rPr>
+      </w:pPr>
+      <w:r>
+        <w:rPr>
+          <w:sz w:val="32"/>
+          <w:szCs w:val="32"/>
+        </w:rPr>
+        <w:t>You can paste the statistics for the image into Excel</w:t>
+      </w:r>
+    </w:p>
+    <w:p>
+      <w:pPr>
+        <w:pStyle w:val="ListParagraph"/>
+        <w:numPr>
+          <w:ilvl w:val="1"/>
+          <w:numId w:val="1"/>
+        </w:numPr>
+        <w:rPr>
+          <w:sz w:val="32"/>
+          <w:szCs w:val="32"/>
+        </w:rPr>
+      </w:pPr>
+      <w:r>
+        <w:rPr>
+          <w:sz w:val="32"/>
+          <w:szCs w:val="32"/>
+        </w:rPr>
+        <w:t xml:space="preserve">If you would like to export the MASKED IMAGE for further manipulation (e.g. in Photoshop), you can click the </w:t>
+      </w:r>
+      <w:r>
+        <w:rPr>
+          <w:sz w:val="32"/>
+          <w:szCs w:val="32"/>
+          <w:highlight w:val="yellow"/>
+        </w:rPr>
+        <w:t>Export Image button</w:t>
+      </w:r>
+    </w:p>
+    <w:p>
+      <w:pPr>
+        <w:pStyle w:val="ListParagraph"/>
+        <w:numPr>
+          <w:ilvl w:val="1"/>
+          <w:numId w:val="1"/>
+        </w:numPr>
+        <w:rPr>
+          <w:sz w:val="32"/>
+          <w:szCs w:val="32"/>
+        </w:rPr>
+      </w:pPr>
+      <w:r>
+        <w:rPr>
+          <w:sz w:val="32"/>
+          <w:szCs w:val="32"/>
+        </w:rPr>
+        <w:t>The exported image will appear in the original folder as “</w:t>
+      </w:r>
+      <w:r>
+        <w:rPr>
+          <w:i/>
+          <w:sz w:val="32"/>
+          <w:szCs w:val="32"/>
+        </w:rPr>
+        <w:t>Original Filename</w:t>
+      </w:r>
+      <w:r>
+        <w:rPr>
+          <w:sz w:val="32"/>
+          <w:szCs w:val="32"/>
+        </w:rPr>
+        <w:t>_masked.png”</w:t>
+      </w:r>
+    </w:p>
+    <w:p>
+      <w:pPr>
+        <w:pStyle w:val="ListParagraph"/>
+        <w:numPr>
+          <w:ilvl w:val="1"/>
+          <w:numId w:val="1"/>
+        </w:numPr>
+        <w:rPr>
+          <w:sz w:val="32"/>
+          <w:szCs w:val="32"/>
+        </w:rPr>
+      </w:pPr>
+      <w:r>
+        <w:rPr>
+          <w:sz w:val="32"/>
+          <w:szCs w:val="32"/>
+        </w:rPr>
+        <w:t>For example, 317.png will become 317_masked.png</w:t>
+      </w:r>
+    </w:p>
+    <w:p>
+      <w:pPr>
+        <w:rPr>
+          <w:sz w:val="32"/>
+          <w:szCs w:val="32"/>
+        </w:rPr>
+      </w:pPr>
     </w:p>
     <w:p>
       <w:pPr>
@@ -253,16 +1466,16 @@
           <w:numId w:val="1"/>
         </w:numPr>
         <w:rPr>
-          <w:sz w:val="32"/>
-          <w:szCs w:val="32"/>
-        </w:rPr>
-      </w:pPr>
-      <w:r>
-        <w:rPr>
-          <w:sz w:val="32"/>
-          <w:szCs w:val="32"/>
-        </w:rPr>
-        <w:t>Image Loading</w:t>
+          <w:sz w:val="40"/>
+          <w:szCs w:val="40"/>
+        </w:rPr>
+      </w:pPr>
+      <w:r>
+        <w:rPr>
+          <w:sz w:val="40"/>
+          <w:szCs w:val="40"/>
+        </w:rPr>
+        <w:t>Support</w:t>
       </w:r>
     </w:p>
     <w:p>
@@ -290,152 +1503,179 @@
           <w:sz w:val="32"/>
           <w:szCs w:val="32"/>
         </w:rPr>
-        <w:t>With the Science Wand window open,</w:t>
-      </w:r>
-    </w:p>
-    <w:p>
-      <w:pPr>
-        <w:pStyle w:val="ListParagraph"/>
-        <w:numPr>
-          <w:ilvl w:val="1"/>
-          <w:numId w:val="1"/>
-        </w:numPr>
-        <w:rPr>
-          <w:sz w:val="32"/>
-          <w:szCs w:val="32"/>
-        </w:rPr>
-      </w:pPr>
-      <w:r>
-        <w:rPr>
-          <w:sz w:val="32"/>
-          <w:szCs w:val="32"/>
-        </w:rPr>
-        <w:t>Open the directory containing the images you would like to analyze</w:t>
-      </w:r>
-    </w:p>
-    <w:p>
-      <w:pPr>
-        <w:pStyle w:val="ListParagraph"/>
-        <w:numPr>
-          <w:ilvl w:val="1"/>
-          <w:numId w:val="1"/>
-        </w:numPr>
-        <w:rPr>
-          <w:sz w:val="32"/>
-          <w:szCs w:val="32"/>
-        </w:rPr>
-      </w:pPr>
-      <w:r>
-        <w:rPr>
-          <w:sz w:val="32"/>
-          <w:szCs w:val="32"/>
-        </w:rPr>
-        <w:t>Drag and drop the image you want to analyze into the Science Wand window</w:t>
-      </w:r>
-    </w:p>
-    <w:p>
-      <w:pPr>
-        <w:rPr>
-          <w:sz w:val="32"/>
-          <w:szCs w:val="32"/>
-        </w:rPr>
-      </w:pPr>
-    </w:p>
-    <w:p>
-      <w:pPr>
-        <w:pStyle w:val="ListParagraph"/>
-        <w:numPr>
-          <w:ilvl w:val="1"/>
-          <w:numId w:val="1"/>
-        </w:numPr>
-        <w:rPr>
-          <w:color w:val="C0504D" w:themeColor="accent2"/>
-          <w:sz w:val="32"/>
-          <w:szCs w:val="32"/>
-        </w:rPr>
-      </w:pPr>
-      <w:r>
-        <w:rPr>
-          <w:b/>
-          <w:color w:val="C0504D" w:themeColor="accent2"/>
-          <w:sz w:val="32"/>
-          <w:szCs w:val="32"/>
-        </w:rPr>
-        <w:t>KNOWN ISSUE</w:t>
-      </w:r>
-      <w:r>
-        <w:rPr>
-          <w:color w:val="C0504D" w:themeColor="accent2"/>
-          <w:sz w:val="32"/>
-          <w:szCs w:val="32"/>
-        </w:rPr>
-        <w:t xml:space="preserve">: Some TIFF files may cause Science Wand to crash.  Until this is resolved, it is recommended to save images in the PNG format for analysis </w:t>
-      </w:r>
-    </w:p>
-    <w:p>
-      <w:pPr>
-        <w:pStyle w:val="ListParagraph"/>
-        <w:ind w:left="1440"/>
-        <w:rPr>
-          <w:sz w:val="32"/>
-          <w:szCs w:val="32"/>
-        </w:rPr>
-      </w:pPr>
-    </w:p>
-    <w:p>
-      <w:pPr>
-        <w:pStyle w:val="ListParagraph"/>
-        <w:numPr>
-          <w:ilvl w:val="0"/>
-          <w:numId w:val="1"/>
-        </w:numPr>
-        <w:rPr>
-          <w:sz w:val="32"/>
-          <w:szCs w:val="32"/>
-        </w:rPr>
-      </w:pPr>
-      <w:r>
-        <w:rPr>
-          <w:sz w:val="32"/>
-          <w:szCs w:val="32"/>
-        </w:rPr>
-        <w:t>Analysis</w:t>
-      </w:r>
-    </w:p>
-    <w:p>
-      <w:pPr>
-        <w:pStyle w:val="ListParagraph"/>
-        <w:numPr>
-          <w:ilvl w:val="0"/>
-          <w:numId w:val="1"/>
-        </w:numPr>
-        <w:rPr>
-          <w:sz w:val="32"/>
-          <w:szCs w:val="32"/>
-        </w:rPr>
-      </w:pPr>
-      <w:r>
-        <w:rPr>
-          <w:sz w:val="32"/>
-          <w:szCs w:val="32"/>
-        </w:rPr>
-        <w:t>Export</w:t>
-      </w:r>
+        <w:t xml:space="preserve">Please use </w:t>
+      </w:r>
+      <w:r>
+        <w:rPr>
+          <w:sz w:val="32"/>
+          <w:szCs w:val="32"/>
+        </w:rPr>
+        <w:t>the project website for support</w:t>
+      </w:r>
+      <w:r>
+        <w:rPr>
+          <w:sz w:val="32"/>
+          <w:szCs w:val="32"/>
+        </w:rPr>
+        <w:t xml:space="preserve">: </w:t>
+      </w:r>
+      <w:hyperlink r:id="rId13" w:history="1">
+        <w:r>
+          <w:rPr>
+            <w:rStyle w:val="Hyperlink"/>
+            <w:sz w:val="32"/>
+            <w:szCs w:val="32"/>
+          </w:rPr>
+          <w:t>https://github.com/2chen</w:t>
+        </w:r>
+      </w:hyperlink>
+    </w:p>
+    <w:p>
+      <w:pPr>
+        <w:rPr>
+          <w:sz w:val="32"/>
+          <w:szCs w:val="32"/>
+        </w:rPr>
+      </w:pPr>
     </w:p>
     <w:sectPr>
       <w:pgSz w:w="12240" w:h="15840"/>
       <w:pgMar w:top="1440" w:right="1440" w:bottom="1440" w:left="1440" w:header="720" w:footer="720" w:gutter="0"/>
       <w:cols w:space="720"/>
       <w:docGrid w:linePitch="360"/>
-      <w:printerSettings r:id="rId7"/>
+      <w:printerSettings r:id="rId14"/>
     </w:sectPr>
   </w:body>
 </w:document>
 </file>
 
+<file path=word/endnotes.xml><?xml version="1.0" encoding="utf-8"?>
+<w:endnotes xmlns:wpc="http://schemas.microsoft.com/office/word/2010/wordprocessingCanvas" xmlns:mo="http://schemas.microsoft.com/office/mac/office/2008/main" xmlns:mc="http://schemas.openxmlformats.org/markup-compatibility/2006" xmlns:mv="urn:schemas-microsoft-com:mac:vml" xmlns:o="urn:schemas-microsoft-com:office:office" xmlns:r="http://schemas.openxmlformats.org/officeDocument/2006/relationships" xmlns:m="http://schemas.openxmlformats.org/officeDocument/2006/math" xmlns:v="urn:schemas-microsoft-com:vml" xmlns:wp14="http://schemas.microsoft.com/office/word/2010/wordprocessingDrawing" xmlns:wp="http://schemas.openxmlformats.org/drawingml/2006/wordprocessingDrawing" xmlns:w10="urn:schemas-microsoft-com:office:word" xmlns:w="http://schemas.openxmlformats.org/wordprocessingml/2006/main" xmlns:w14="http://schemas.microsoft.com/office/word/2010/wordml" xmlns:wpg="http://schemas.microsoft.com/office/word/2010/wordprocessingGroup" xmlns:wpi="http://schemas.microsoft.com/office/word/2010/wordprocessingInk" xmlns:wne="http://schemas.microsoft.com/office/word/2006/wordml" xmlns:wps="http://schemas.microsoft.com/office/word/2010/wordprocessingShape" mc:Ignorable="w14 wp14">
+  <w:endnote w:type="separator" w:id="-1">
+    <w:p>
+      <w:r>
+        <w:separator/>
+      </w:r>
+    </w:p>
+  </w:endnote>
+  <w:endnote w:type="continuationSeparator" w:id="0">
+    <w:p>
+      <w:r>
+        <w:continuationSeparator/>
+      </w:r>
+    </w:p>
+  </w:endnote>
+</w:endnotes>
+</file>
+
+<file path=word/footnotes.xml><?xml version="1.0" encoding="utf-8"?>
+<w:footnotes xmlns:wpc="http://schemas.microsoft.com/office/word/2010/wordprocessingCanvas" xmlns:mo="http://schemas.microsoft.com/office/mac/office/2008/main" xmlns:mc="http://schemas.openxmlformats.org/markup-compatibility/2006" xmlns:mv="urn:schemas-microsoft-com:mac:vml" xmlns:o="urn:schemas-microsoft-com:office:office" xmlns:r="http://schemas.openxmlformats.org/officeDocument/2006/relationships" xmlns:m="http://schemas.openxmlformats.org/officeDocument/2006/math" xmlns:v="urn:schemas-microsoft-com:vml" xmlns:wp14="http://schemas.microsoft.com/office/word/2010/wordprocessingDrawing" xmlns:wp="http://schemas.openxmlformats.org/drawingml/2006/wordprocessingDrawing" xmlns:w10="urn:schemas-microsoft-com:office:word" xmlns:w="http://schemas.openxmlformats.org/wordprocessingml/2006/main" xmlns:w14="http://schemas.microsoft.com/office/word/2010/wordml" xmlns:wpg="http://schemas.microsoft.com/office/word/2010/wordprocessingGroup" xmlns:wpi="http://schemas.microsoft.com/office/word/2010/wordprocessingInk" xmlns:wne="http://schemas.microsoft.com/office/word/2006/wordml" xmlns:wps="http://schemas.microsoft.com/office/word/2010/wordprocessingShape" mc:Ignorable="w14 wp14">
+  <w:footnote w:type="separator" w:id="-1">
+    <w:p>
+      <w:r>
+        <w:separator/>
+      </w:r>
+    </w:p>
+  </w:footnote>
+  <w:footnote w:type="continuationSeparator" w:id="0">
+    <w:p>
+      <w:r>
+        <w:continuationSeparator/>
+      </w:r>
+    </w:p>
+  </w:footnote>
+</w:footnotes>
+</file>
+
 <file path=word/numbering.xml><?xml version="1.0" encoding="utf-8"?>
 <w:numbering xmlns:wpc="http://schemas.microsoft.com/office/word/2010/wordprocessingCanvas" xmlns:mo="http://schemas.microsoft.com/office/mac/office/2008/main" xmlns:mc="http://schemas.openxmlformats.org/markup-compatibility/2006" xmlns:mv="urn:schemas-microsoft-com:mac:vml" xmlns:o="urn:schemas-microsoft-com:office:office" xmlns:r="http://schemas.openxmlformats.org/officeDocument/2006/relationships" xmlns:m="http://schemas.openxmlformats.org/officeDocument/2006/math" xmlns:v="urn:schemas-microsoft-com:vml" xmlns:wp14="http://schemas.microsoft.com/office/word/2010/wordprocessingDrawing" xmlns:wp="http://schemas.openxmlformats.org/drawingml/2006/wordprocessingDrawing" xmlns:w10="urn:schemas-microsoft-com:office:word" xmlns:w="http://schemas.openxmlformats.org/wordprocessingml/2006/main" xmlns:w14="http://schemas.microsoft.com/office/word/2010/wordml" xmlns:wpg="http://schemas.microsoft.com/office/word/2010/wordprocessingGroup" xmlns:wpi="http://schemas.microsoft.com/office/word/2010/wordprocessingInk" xmlns:wne="http://schemas.microsoft.com/office/word/2006/wordml" xmlns:wps="http://schemas.microsoft.com/office/word/2010/wordprocessingShape" mc:Ignorable="w14 wp14">
   <w:abstractNum w:abstractNumId="0">
+    <w:nsid w:val="025242EA"/>
+    <w:multiLevelType w:val="hybridMultilevel"/>
+    <w:tmpl w:val="77A45688"/>
+    <w:lvl w:ilvl="0" w:tplc="0409001B">
+      <w:start w:val="1"/>
+      <w:numFmt w:val="lowerRoman"/>
+      <w:lvlText w:val="%1."/>
+      <w:lvlJc w:val="right"/>
+      <w:pPr>
+        <w:ind w:left="2340" w:hanging="360"/>
+      </w:pPr>
+    </w:lvl>
+    <w:lvl w:ilvl="1" w:tplc="04090019" w:tentative="1">
+      <w:start w:val="1"/>
+      <w:numFmt w:val="lowerLetter"/>
+      <w:lvlText w:val="%2."/>
+      <w:lvlJc w:val="left"/>
+      <w:pPr>
+        <w:ind w:left="3060" w:hanging="360"/>
+      </w:pPr>
+    </w:lvl>
+    <w:lvl w:ilvl="2" w:tplc="0409001B" w:tentative="1">
+      <w:start w:val="1"/>
+      <w:numFmt w:val="lowerRoman"/>
+      <w:lvlText w:val="%3."/>
+      <w:lvlJc w:val="right"/>
+      <w:pPr>
+        <w:ind w:left="3780" w:hanging="180"/>
+      </w:pPr>
+    </w:lvl>
+    <w:lvl w:ilvl="3" w:tplc="0409000F" w:tentative="1">
+      <w:start w:val="1"/>
+      <w:numFmt w:val="decimal"/>
+      <w:lvlText w:val="%4."/>
+      <w:lvlJc w:val="left"/>
+      <w:pPr>
+        <w:ind w:left="4500" w:hanging="360"/>
+      </w:pPr>
+    </w:lvl>
+    <w:lvl w:ilvl="4" w:tplc="04090019" w:tentative="1">
+      <w:start w:val="1"/>
+      <w:numFmt w:val="lowerLetter"/>
+      <w:lvlText w:val="%5."/>
+      <w:lvlJc w:val="left"/>
+      <w:pPr>
+        <w:ind w:left="5220" w:hanging="360"/>
+      </w:pPr>
+    </w:lvl>
+    <w:lvl w:ilvl="5" w:tplc="0409001B" w:tentative="1">
+      <w:start w:val="1"/>
+      <w:numFmt w:val="lowerRoman"/>
+      <w:lvlText w:val="%6."/>
+      <w:lvlJc w:val="right"/>
+      <w:pPr>
+        <w:ind w:left="5940" w:hanging="180"/>
+      </w:pPr>
+    </w:lvl>
+    <w:lvl w:ilvl="6" w:tplc="0409000F" w:tentative="1">
+      <w:start w:val="1"/>
+      <w:numFmt w:val="decimal"/>
+      <w:lvlText w:val="%7."/>
+      <w:lvlJc w:val="left"/>
+      <w:pPr>
+        <w:ind w:left="6660" w:hanging="360"/>
+      </w:pPr>
+    </w:lvl>
+    <w:lvl w:ilvl="7" w:tplc="04090019" w:tentative="1">
+      <w:start w:val="1"/>
+      <w:numFmt w:val="lowerLetter"/>
+      <w:lvlText w:val="%8."/>
+      <w:lvlJc w:val="left"/>
+      <w:pPr>
+        <w:ind w:left="7380" w:hanging="360"/>
+      </w:pPr>
+    </w:lvl>
+    <w:lvl w:ilvl="8" w:tplc="0409001B" w:tentative="1">
+      <w:start w:val="1"/>
+      <w:numFmt w:val="lowerRoman"/>
+      <w:lvlText w:val="%9."/>
+      <w:lvlJc w:val="right"/>
+      <w:pPr>
+        <w:ind w:left="8100" w:hanging="180"/>
+      </w:pPr>
+    </w:lvl>
+  </w:abstractNum>
+  <w:abstractNum w:abstractNumId="1">
     <w:nsid w:val="7300101C"/>
     <w:multiLevelType w:val="hybridMultilevel"/>
     <w:tmpl w:val="E3781158"/>
@@ -463,7 +1703,7 @@
         <w:rFonts w:ascii="Symbol" w:hAnsi="Symbol" w:hint="default"/>
       </w:rPr>
     </w:lvl>
-    <w:lvl w:ilvl="2" w:tplc="0409001B" w:tentative="1">
+    <w:lvl w:ilvl="2" w:tplc="0409001B">
       <w:start w:val="1"/>
       <w:numFmt w:val="lowerRoman"/>
       <w:lvlText w:val="%3."/>
@@ -528,6 +1768,9 @@
     </w:lvl>
   </w:abstractNum>
   <w:num w:numId="1">
+    <w:abstractNumId w:val="1"/>
+  </w:num>
+  <w:num w:numId="2">
     <w:abstractNumId w:val="0"/>
   </w:num>
 </w:numbering>
@@ -754,6 +1997,59 @@
       <w:contextualSpacing/>
     </w:pPr>
   </w:style>
+  <w:style w:type="paragraph" w:styleId="Header">
+    <w:name w:val="header"/>
+    <w:basedOn w:val="Normal"/>
+    <w:link w:val="HeaderChar"/>
+    <w:uiPriority w:val="99"/>
+    <w:unhideWhenUsed/>
+    <w:rsid w:val="00244179"/>
+    <w:pPr>
+      <w:tabs>
+        <w:tab w:val="center" w:pos="4320"/>
+        <w:tab w:val="right" w:pos="8640"/>
+      </w:tabs>
+    </w:pPr>
+  </w:style>
+  <w:style w:type="character" w:customStyle="1" w:styleId="HeaderChar">
+    <w:name w:val="Header Char"/>
+    <w:basedOn w:val="DefaultParagraphFont"/>
+    <w:link w:val="Header"/>
+    <w:uiPriority w:val="99"/>
+    <w:rsid w:val="00244179"/>
+  </w:style>
+  <w:style w:type="paragraph" w:styleId="Footer">
+    <w:name w:val="footer"/>
+    <w:basedOn w:val="Normal"/>
+    <w:link w:val="FooterChar"/>
+    <w:uiPriority w:val="99"/>
+    <w:unhideWhenUsed/>
+    <w:rsid w:val="00244179"/>
+    <w:pPr>
+      <w:tabs>
+        <w:tab w:val="center" w:pos="4320"/>
+        <w:tab w:val="right" w:pos="8640"/>
+      </w:tabs>
+    </w:pPr>
+  </w:style>
+  <w:style w:type="character" w:customStyle="1" w:styleId="FooterChar">
+    <w:name w:val="Footer Char"/>
+    <w:basedOn w:val="DefaultParagraphFont"/>
+    <w:link w:val="Footer"/>
+    <w:uiPriority w:val="99"/>
+    <w:rsid w:val="00244179"/>
+  </w:style>
+  <w:style w:type="character" w:styleId="Hyperlink">
+    <w:name w:val="Hyperlink"/>
+    <w:basedOn w:val="DefaultParagraphFont"/>
+    <w:uiPriority w:val="99"/>
+    <w:unhideWhenUsed/>
+    <w:rsid w:val="00830C54"/>
+    <w:rPr>
+      <w:color w:val="0000FF" w:themeColor="hyperlink"/>
+      <w:u w:val="single"/>
+    </w:rPr>
+  </w:style>
 </w:styles>
 </file>
 
@@ -977,6 +2273,59 @@
       <w:ind w:left="720"/>
       <w:contextualSpacing/>
     </w:pPr>
+  </w:style>
+  <w:style w:type="paragraph" w:styleId="Header">
+    <w:name w:val="header"/>
+    <w:basedOn w:val="Normal"/>
+    <w:link w:val="HeaderChar"/>
+    <w:uiPriority w:val="99"/>
+    <w:unhideWhenUsed/>
+    <w:rsid w:val="00244179"/>
+    <w:pPr>
+      <w:tabs>
+        <w:tab w:val="center" w:pos="4320"/>
+        <w:tab w:val="right" w:pos="8640"/>
+      </w:tabs>
+    </w:pPr>
+  </w:style>
+  <w:style w:type="character" w:customStyle="1" w:styleId="HeaderChar">
+    <w:name w:val="Header Char"/>
+    <w:basedOn w:val="DefaultParagraphFont"/>
+    <w:link w:val="Header"/>
+    <w:uiPriority w:val="99"/>
+    <w:rsid w:val="00244179"/>
+  </w:style>
+  <w:style w:type="paragraph" w:styleId="Footer">
+    <w:name w:val="footer"/>
+    <w:basedOn w:val="Normal"/>
+    <w:link w:val="FooterChar"/>
+    <w:uiPriority w:val="99"/>
+    <w:unhideWhenUsed/>
+    <w:rsid w:val="00244179"/>
+    <w:pPr>
+      <w:tabs>
+        <w:tab w:val="center" w:pos="4320"/>
+        <w:tab w:val="right" w:pos="8640"/>
+      </w:tabs>
+    </w:pPr>
+  </w:style>
+  <w:style w:type="character" w:customStyle="1" w:styleId="FooterChar">
+    <w:name w:val="Footer Char"/>
+    <w:basedOn w:val="DefaultParagraphFont"/>
+    <w:link w:val="Footer"/>
+    <w:uiPriority w:val="99"/>
+    <w:rsid w:val="00244179"/>
+  </w:style>
+  <w:style w:type="character" w:styleId="Hyperlink">
+    <w:name w:val="Hyperlink"/>
+    <w:basedOn w:val="DefaultParagraphFont"/>
+    <w:uiPriority w:val="99"/>
+    <w:unhideWhenUsed/>
+    <w:rsid w:val="00830C54"/>
+    <w:rPr>
+      <w:color w:val="0000FF" w:themeColor="hyperlink"/>
+      <w:u w:val="single"/>
+    </w:rPr>
   </w:style>
 </w:styles>
 </file>
@@ -1299,4 +2648,16 @@
   </a:objectDefaults>
   <a:extraClrSchemeLst/>
 </a:theme>
+</file>
+
+<file path=customXml/item1.xml><?xml version="1.0" encoding="utf-8"?>
+<b:Sources xmlns:b="http://schemas.openxmlformats.org/officeDocument/2006/bibliography" xmlns="http://schemas.openxmlformats.org/officeDocument/2006/bibliography" SelectedStyle="/APA.XSL" StyleName="APA"/>
+</file>
+
+<file path=customXml/itemProps1.xml><?xml version="1.0" encoding="utf-8"?>
+<ds:datastoreItem xmlns:ds="http://schemas.openxmlformats.org/officeDocument/2006/customXml" ds:itemID="{3A23369D-4C16-004C-88EA-A32856A86652}">
+  <ds:schemaRefs>
+    <ds:schemaRef ds:uri="http://schemas.openxmlformats.org/officeDocument/2006/bibliography"/>
+  </ds:schemaRefs>
+</ds:datastoreItem>
 </file>
</xml_diff>